<commit_message>
Pictures + music upload ok + documentation updated
</commit_message>
<xml_diff>
--- a/API/Documentation API.docx
+++ b/API/Documentation API.docx
@@ -230,6 +230,164 @@
           <w:bCs w:val="0"/>
         </w:rPr>
       </w:pPr>
+      <w:r>
+        <w:rPr>
+          <w:b w:val="1"/>
+          <w:bCs w:val="1"/>
+          <w:rtl w:val="0"/>
+          <w:lang w:val="fr-FR"/>
+        </w:rPr>
+        <w:t xml:space="preserve">Note2 : </w:t>
+      </w:r>
+      <w:r>
+        <w:rPr>
+          <w:b w:val="0"/>
+          <w:bCs w:val="0"/>
+          <w:rtl w:val="0"/>
+          <w:lang w:val="fr-FR"/>
+        </w:rPr>
+        <w:t>Dans les cas o</w:t>
+      </w:r>
+      <w:r>
+        <w:rPr>
+          <w:b w:val="0"/>
+          <w:bCs w:val="0"/>
+          <w:rtl w:val="0"/>
+          <w:lang w:val="fr-FR"/>
+        </w:rPr>
+        <w:t xml:space="preserve">ù </w:t>
+      </w:r>
+      <w:r>
+        <w:rPr>
+          <w:b w:val="0"/>
+          <w:bCs w:val="0"/>
+          <w:rtl w:val="0"/>
+          <w:lang w:val="fr-FR"/>
+        </w:rPr>
+        <w:t>on veut juste savoir si un appel a fonctionn</w:t>
+      </w:r>
+      <w:r>
+        <w:rPr>
+          <w:b w:val="0"/>
+          <w:bCs w:val="0"/>
+          <w:rtl w:val="0"/>
+          <w:lang w:val="fr-FR"/>
+        </w:rPr>
+        <w:t xml:space="preserve">é </w:t>
+      </w:r>
+      <w:r>
+        <w:rPr>
+          <w:b w:val="0"/>
+          <w:bCs w:val="0"/>
+          <w:rtl w:val="0"/>
+          <w:lang w:val="fr-FR"/>
+        </w:rPr>
+        <w:t>ou non, la r</w:t>
+      </w:r>
+      <w:r>
+        <w:rPr>
+          <w:b w:val="0"/>
+          <w:bCs w:val="0"/>
+          <w:rtl w:val="0"/>
+          <w:lang w:val="fr-FR"/>
+        </w:rPr>
+        <w:t>é</w:t>
+      </w:r>
+      <w:r>
+        <w:rPr>
+          <w:b w:val="0"/>
+          <w:bCs w:val="0"/>
+          <w:rtl w:val="0"/>
+          <w:lang w:val="fr-FR"/>
+        </w:rPr>
+        <w:t>ponse sera de cette forme :</w:t>
+      </w:r>
+    </w:p>
+    <w:p>
+      <w:pPr>
+        <w:pStyle w:val="Corps"/>
+        <w:jc w:val="left"/>
+        <w:rPr>
+          <w:b w:val="0"/>
+          <w:bCs w:val="0"/>
+        </w:rPr>
+      </w:pPr>
+      <w:r>
+        <w:rPr>
+          <w:b w:val="0"/>
+          <w:bCs w:val="0"/>
+          <w:rtl w:val="0"/>
+          <w:lang w:val="fr-FR"/>
+        </w:rPr>
+        <w:t>{</w:t>
+      </w:r>
+    </w:p>
+    <w:p>
+      <w:pPr>
+        <w:pStyle w:val="Corps"/>
+        <w:jc w:val="left"/>
+        <w:rPr>
+          <w:b w:val="0"/>
+          <w:bCs w:val="0"/>
+        </w:rPr>
+      </w:pPr>
+      <w:r>
+        <w:rPr>
+          <w:b w:val="0"/>
+          <w:bCs w:val="0"/>
+          <w:rtl w:val="0"/>
+        </w:rPr>
+        <w:tab/>
+        <w:t>success : TRUE | FALSE,</w:t>
+      </w:r>
+    </w:p>
+    <w:p>
+      <w:pPr>
+        <w:pStyle w:val="Corps"/>
+        <w:jc w:val="left"/>
+        <w:rPr>
+          <w:b w:val="0"/>
+          <w:bCs w:val="0"/>
+        </w:rPr>
+      </w:pPr>
+      <w:r>
+        <w:rPr>
+          <w:b w:val="0"/>
+          <w:bCs w:val="0"/>
+          <w:rtl w:val="0"/>
+        </w:rPr>
+        <w:tab/>
+        <w:t>message : MESSAGE</w:t>
+      </w:r>
+    </w:p>
+    <w:p>
+      <w:pPr>
+        <w:pStyle w:val="Corps"/>
+        <w:jc w:val="left"/>
+        <w:rPr>
+          <w:b w:val="0"/>
+          <w:bCs w:val="0"/>
+        </w:rPr>
+      </w:pPr>
+      <w:r>
+        <w:rPr>
+          <w:b w:val="0"/>
+          <w:bCs w:val="0"/>
+          <w:rtl w:val="0"/>
+          <w:lang w:val="fr-FR"/>
+        </w:rPr>
+        <w:t>}</w:t>
+      </w:r>
+    </w:p>
+    <w:p>
+      <w:pPr>
+        <w:pStyle w:val="Corps"/>
+        <w:jc w:val="left"/>
+        <w:rPr>
+          <w:b w:val="0"/>
+          <w:bCs w:val="0"/>
+        </w:rPr>
+      </w:pPr>
     </w:p>
     <w:p>
       <w:pPr>
@@ -1348,22 +1506,240 @@
       <w:r>
         <w:rPr>
           <w:rtl w:val="0"/>
+          <w:lang w:val="fr-FR"/>
+        </w:rPr>
+        <w:t xml:space="preserve">Remarques : Pour pouvoir mettre </w:t>
+      </w:r>
+      <w:r>
+        <w:rPr>
+          <w:rtl w:val="0"/>
+          <w:lang w:val="fr-FR"/>
+        </w:rPr>
+        <w:t xml:space="preserve">à </w:t>
+      </w:r>
+      <w:r>
+        <w:rPr>
+          <w:rtl w:val="0"/>
+          <w:lang w:val="fr-FR"/>
+        </w:rPr>
+        <w:t xml:space="preserve">jour un utilisateur vous devez avoir admin </w:t>
+      </w:r>
+      <w:r>
+        <w:rPr>
+          <w:rtl w:val="0"/>
+          <w:lang w:val="fr-FR"/>
+        </w:rPr>
+        <w:t xml:space="preserve">à </w:t>
+      </w:r>
+      <w:r>
+        <w:rPr>
+          <w:rtl w:val="0"/>
+          <w:lang w:val="fr-FR"/>
+        </w:rPr>
+        <w:t xml:space="preserve">true en </w:t>
+      </w:r>
+      <w:r>
+        <w:rPr>
+          <w:rtl w:val="0"/>
+          <w:lang w:val="fr-FR"/>
+        </w:rPr>
+        <w:t>é</w:t>
+      </w:r>
+      <w:r>
+        <w:rPr>
+          <w:rtl w:val="0"/>
+          <w:lang w:val="fr-FR"/>
+        </w:rPr>
+        <w:t>tant connect</w:t>
+      </w:r>
+      <w:r>
+        <w:rPr>
+          <w:rtl w:val="0"/>
+          <w:lang w:val="fr-FR"/>
+        </w:rPr>
+        <w:t xml:space="preserve">é </w:t>
+      </w:r>
+      <w:r>
+        <w:rPr>
+          <w:rtl w:val="0"/>
+          <w:lang w:val="fr-FR"/>
+        </w:rPr>
+        <w:t xml:space="preserve">ou alors </w:t>
+      </w:r>
+      <w:r>
+        <w:rPr>
+          <w:rtl w:val="0"/>
+          <w:lang w:val="fr-FR"/>
+        </w:rPr>
+        <w:t>ê</w:t>
+      </w:r>
+      <w:r>
+        <w:rPr>
+          <w:rtl w:val="0"/>
+          <w:lang w:val="fr-FR"/>
+        </w:rPr>
+        <w:t>tre connect</w:t>
+      </w:r>
+      <w:r>
+        <w:rPr>
+          <w:rtl w:val="0"/>
+          <w:lang w:val="fr-FR"/>
+        </w:rPr>
+        <w:t xml:space="preserve">é </w:t>
+      </w:r>
+      <w:r>
+        <w:rPr>
+          <w:rtl w:val="0"/>
+          <w:lang w:val="fr-FR"/>
+        </w:rPr>
+        <w:t>avec ce m</w:t>
+      </w:r>
+      <w:r>
+        <w:rPr>
+          <w:rtl w:val="0"/>
+          <w:lang w:val="fr-FR"/>
+        </w:rPr>
+        <w:t>ê</w:t>
+      </w:r>
+      <w:r>
+        <w:rPr>
+          <w:rtl w:val="0"/>
+          <w:lang w:val="fr-FR"/>
+        </w:rPr>
+        <w:t>me compte que l</w:t>
+      </w:r>
+      <w:r>
+        <w:rPr>
+          <w:rtl w:val="0"/>
+          <w:lang w:val="fr-FR"/>
+        </w:rPr>
+        <w:t>’</w:t>
+      </w:r>
+      <w:r>
+        <w:rPr>
+          <w:rtl w:val="0"/>
+          <w:lang w:val="fr-FR"/>
+        </w:rPr>
+        <w:t xml:space="preserve">on veut mettre </w:t>
+      </w:r>
+      <w:r>
+        <w:rPr>
+          <w:rtl w:val="0"/>
+          <w:lang w:val="fr-FR"/>
+        </w:rPr>
+        <w:t xml:space="preserve">à </w:t>
+      </w:r>
+      <w:r>
+        <w:rPr>
+          <w:rtl w:val="0"/>
+          <w:lang w:val="fr-FR"/>
+        </w:rPr>
+        <w:t>jour.</w:t>
+      </w:r>
+    </w:p>
+    <w:p>
+      <w:pPr>
+        <w:pStyle w:val="Corps"/>
+        <w:jc w:val="left"/>
+      </w:pPr>
+    </w:p>
+    <w:p>
+      <w:pPr>
+        <w:pStyle w:val="Corps"/>
+        <w:jc w:val="left"/>
+        <w:rPr>
+          <w:b w:val="1"/>
+          <w:bCs w:val="1"/>
+        </w:rPr>
+      </w:pPr>
+      <w:r>
+        <w:rPr>
+          <w:b w:val="1"/>
+          <w:bCs w:val="1"/>
+          <w:rtl w:val="0"/>
+          <w:lang w:val="fr-FR"/>
+        </w:rPr>
+        <w:t>Uploader un avatar pour un utilisateur :</w:t>
+      </w:r>
+    </w:p>
+    <w:p>
+      <w:pPr>
+        <w:pStyle w:val="Corps"/>
+        <w:jc w:val="left"/>
+      </w:pPr>
+      <w:r>
+        <w:rPr>
+          <w:rtl w:val="0"/>
+          <w:lang w:val="fr-FR"/>
+        </w:rPr>
+        <w:t>Url : /users/:idUser/avatar</w:t>
+      </w:r>
+    </w:p>
+    <w:p>
+      <w:pPr>
+        <w:pStyle w:val="Corps"/>
+        <w:jc w:val="left"/>
+      </w:pPr>
+      <w:r>
+        <w:rPr>
+          <w:rtl w:val="0"/>
+          <w:lang w:val="fr-FR"/>
+        </w:rPr>
+        <w:t>M</w:t>
+      </w:r>
+      <w:r>
+        <w:rPr>
+          <w:rtl w:val="0"/>
+          <w:lang w:val="fr-FR"/>
+        </w:rPr>
+        <w:t>é</w:t>
+      </w:r>
+      <w:r>
+        <w:rPr>
+          <w:rtl w:val="0"/>
+          <w:lang w:val="fr-FR"/>
+        </w:rPr>
+        <w:t>thode : POST</w:t>
+      </w:r>
+    </w:p>
+    <w:p>
+      <w:pPr>
+        <w:pStyle w:val="Corps"/>
+        <w:jc w:val="left"/>
+      </w:pPr>
+      <w:r>
+        <w:rPr>
+          <w:rtl w:val="0"/>
+          <w:lang w:val="fr-FR"/>
+        </w:rPr>
+        <w:t>Param</w:t>
+      </w:r>
+      <w:r>
+        <w:rPr>
+          <w:rtl w:val="0"/>
+          <w:lang w:val="fr-FR"/>
+        </w:rPr>
+        <w:t>è</w:t>
+      </w:r>
+      <w:r>
+        <w:rPr>
+          <w:rtl w:val="0"/>
+          <w:lang w:val="fr-FR"/>
+        </w:rPr>
+        <w:t>tres :</w:t>
+      </w:r>
+    </w:p>
+    <w:p>
+      <w:pPr>
+        <w:pStyle w:val="Corps"/>
+        <w:jc w:val="left"/>
+      </w:pPr>
+      <w:r>
+        <w:rPr>
+          <w:rtl w:val="0"/>
         </w:rPr>
         <w:tab/>
-        <w:t>- picture</w:t>
-      </w:r>
-    </w:p>
-    <w:p>
-      <w:pPr>
-        <w:pStyle w:val="Corps"/>
-        <w:jc w:val="left"/>
-      </w:pPr>
-      <w:r>
-        <w:rPr>
-          <w:rtl w:val="0"/>
-          <w:lang w:val="fr-FR"/>
-        </w:rPr>
-        <w:t xml:space="preserve">Remarques : Pour pouvoir mettre </w:t>
+        <w:t xml:space="preserve">- avatar* (Le fichier </w:t>
       </w:r>
       <w:r>
         <w:rPr>
@@ -1377,21 +1753,33 @@
           <w:rtl w:val="0"/>
           <w:lang w:val="fr-FR"/>
         </w:rPr>
-        <w:t xml:space="preserve">jour un utilisateur vous devez avoir admin </w:t>
-      </w:r>
-      <w:r>
-        <w:rPr>
-          <w:rtl w:val="0"/>
-          <w:lang w:val="fr-FR"/>
-        </w:rPr>
-        <w:t xml:space="preserve">à </w:t>
-      </w:r>
-      <w:r>
-        <w:rPr>
-          <w:rtl w:val="0"/>
-          <w:lang w:val="fr-FR"/>
-        </w:rPr>
-        <w:t xml:space="preserve">true en </w:t>
+        <w:t>envoyer)</w:t>
+      </w:r>
+    </w:p>
+    <w:p>
+      <w:pPr>
+        <w:pStyle w:val="Corps"/>
+        <w:jc w:val="left"/>
+      </w:pPr>
+      <w:r>
+        <w:rPr>
+          <w:rtl w:val="0"/>
+        </w:rPr>
+        <w:tab/>
+        <w:t>- :idUser*</w:t>
+      </w:r>
+    </w:p>
+    <w:p>
+      <w:pPr>
+        <w:pStyle w:val="Corps"/>
+        <w:jc w:val="left"/>
+      </w:pPr>
+      <w:r>
+        <w:rPr>
+          <w:rtl w:val="0"/>
+          <w:lang w:val="fr-FR"/>
+        </w:rPr>
+        <w:t>Remarques: Pour r</w:t>
       </w:r>
       <w:r>
         <w:rPr>
@@ -1405,63 +1793,21 @@
           <w:rtl w:val="0"/>
           <w:lang w:val="fr-FR"/>
         </w:rPr>
-        <w:t>tant connect</w:t>
-      </w:r>
-      <w:r>
-        <w:rPr>
-          <w:rtl w:val="0"/>
-          <w:lang w:val="fr-FR"/>
-        </w:rPr>
-        <w:t xml:space="preserve">é </w:t>
-      </w:r>
-      <w:r>
-        <w:rPr>
-          <w:rtl w:val="0"/>
-          <w:lang w:val="fr-FR"/>
-        </w:rPr>
-        <w:t xml:space="preserve">ou alors </w:t>
-      </w:r>
-      <w:r>
-        <w:rPr>
-          <w:rtl w:val="0"/>
-          <w:lang w:val="fr-FR"/>
-        </w:rPr>
-        <w:t>ê</w:t>
-      </w:r>
-      <w:r>
-        <w:rPr>
-          <w:rtl w:val="0"/>
-          <w:lang w:val="fr-FR"/>
-        </w:rPr>
-        <w:t>tre connect</w:t>
-      </w:r>
-      <w:r>
-        <w:rPr>
-          <w:rtl w:val="0"/>
-          <w:lang w:val="fr-FR"/>
-        </w:rPr>
-        <w:t xml:space="preserve">é </w:t>
-      </w:r>
-      <w:r>
-        <w:rPr>
-          <w:rtl w:val="0"/>
-          <w:lang w:val="fr-FR"/>
-        </w:rPr>
-        <w:t>avec ce m</w:t>
-      </w:r>
-      <w:r>
-        <w:rPr>
-          <w:rtl w:val="0"/>
-          <w:lang w:val="fr-FR"/>
-        </w:rPr>
-        <w:t>ê</w:t>
-      </w:r>
-      <w:r>
-        <w:rPr>
-          <w:rtl w:val="0"/>
-          <w:lang w:val="fr-FR"/>
-        </w:rPr>
-        <w:t>me compte que l</w:t>
+        <w:t>cup</w:t>
+      </w:r>
+      <w:r>
+        <w:rPr>
+          <w:rtl w:val="0"/>
+          <w:lang w:val="fr-FR"/>
+        </w:rPr>
+        <w:t>é</w:t>
+      </w:r>
+      <w:r>
+        <w:rPr>
+          <w:rtl w:val="0"/>
+          <w:lang w:val="fr-FR"/>
+        </w:rPr>
+        <w:t>rer l</w:t>
       </w:r>
       <w:r>
         <w:rPr>
@@ -1475,21 +1821,86 @@
           <w:rtl w:val="0"/>
           <w:lang w:val="fr-FR"/>
         </w:rPr>
-        <w:t xml:space="preserve">on veut mettre </w:t>
-      </w:r>
-      <w:r>
-        <w:rPr>
-          <w:rtl w:val="0"/>
-          <w:lang w:val="fr-FR"/>
-        </w:rPr>
-        <w:t xml:space="preserve">à </w:t>
-      </w:r>
-      <w:r>
-        <w:rPr>
-          <w:rtl w:val="0"/>
-          <w:lang w:val="fr-FR"/>
-        </w:rPr>
-        <w:t>jour.</w:t>
+        <w:t>image d</w:t>
+      </w:r>
+      <w:r>
+        <w:rPr>
+          <w:rtl w:val="0"/>
+          <w:lang w:val="fr-FR"/>
+        </w:rPr>
+        <w:t>’</w:t>
+      </w:r>
+      <w:r>
+        <w:rPr>
+          <w:rtl w:val="0"/>
+          <w:lang w:val="fr-FR"/>
+        </w:rPr>
+        <w:t>un utilisateur l</w:t>
+      </w:r>
+      <w:r>
+        <w:rPr>
+          <w:rtl w:val="0"/>
+          <w:lang w:val="fr-FR"/>
+        </w:rPr>
+        <w:t>’</w:t>
+      </w:r>
+      <w:r>
+        <w:rPr>
+          <w:rtl w:val="0"/>
+          <w:lang w:val="fr-FR"/>
+        </w:rPr>
+        <w:t xml:space="preserve">url est la suivante : </w:t>
+      </w:r>
+      <w:r>
+        <w:rPr>
+          <w:rStyle w:val="Hyperlink.0"/>
+        </w:rPr>
+        <w:fldChar w:fldCharType="begin" w:fldLock="0"/>
+      </w:r>
+      <w:r>
+        <w:rPr>
+          <w:rStyle w:val="Hyperlink.0"/>
+        </w:rPr>
+        <w:instrText xml:space="preserve"> HYPERLINK "http://www.nomdedomaine.fr/uploads/avatar/ID_USER/IMAGE_NAME"</w:instrText>
+      </w:r>
+      <w:r>
+        <w:rPr>
+          <w:rStyle w:val="Hyperlink.0"/>
+        </w:rPr>
+        <w:fldChar w:fldCharType="separate" w:fldLock="0"/>
+      </w:r>
+      <w:r>
+        <w:rPr>
+          <w:rStyle w:val="Hyperlink.0"/>
+          <w:rtl w:val="0"/>
+          <w:lang w:val="en-US"/>
+        </w:rPr>
+        <w:t>http://www.nomdedomaine.fr/uploads/avatar/ID_USER/IMAGE_NAME</w:t>
+      </w:r>
+      <w:r>
+        <w:rPr/>
+        <w:fldChar w:fldCharType="end" w:fldLock="0"/>
+      </w:r>
+      <w:r>
+        <w:rPr>
+          <w:rtl w:val="0"/>
+          <w:lang w:val="fr-FR"/>
+        </w:rPr>
+        <w:t xml:space="preserve"> (IMAGE_NAME contenue dans la variable picture de l</w:t>
+      </w:r>
+      <w:r>
+        <w:rPr>
+          <w:rtl w:val="0"/>
+          <w:lang w:val="fr-FR"/>
+        </w:rPr>
+        <w:t>’</w:t>
+      </w:r>
+      <w:r>
+        <w:rPr>
+          <w:rtl w:val="0"/>
+          <w:lang w:val="fr-FR"/>
+        </w:rPr>
+        <w:t>utilisateur)</w:t>
       </w:r>
     </w:p>
     <w:p>
@@ -4541,7 +4952,7 @@
           <w:rtl w:val="0"/>
           <w:lang w:val="en-US"/>
         </w:rPr>
-        <w:t>picture</w:t>
+        <w:t>price</w:t>
       </w:r>
     </w:p>
     <w:p>
@@ -4568,59 +4979,6 @@
           <w:rtl w:val="0"/>
           <w:lang w:val="en-US"/>
         </w:rPr>
-        <w:t>price</w:t>
-      </w:r>
-    </w:p>
-    <w:p>
-      <w:pPr>
-        <w:pStyle w:val="Corps"/>
-        <w:jc w:val="left"/>
-      </w:pPr>
-      <w:r>
-        <w:rPr>
-          <w:rtl w:val="0"/>
-          <w:lang w:val="de-DE"/>
-        </w:rPr>
-        <w:t xml:space="preserve">    </w:t>
-      </w:r>
-      <w:r>
-        <w:rPr>
-          <w:rtl w:val="0"/>
-        </w:rPr>
-        <w:tab/>
-        <w:t>- f</w:t>
-      </w:r>
-      <w:r>
-        <w:rPr>
-          <w:rtl w:val="0"/>
-        </w:rPr>
-        <w:t>ile</w:t>
-      </w:r>
-    </w:p>
-    <w:p>
-      <w:pPr>
-        <w:pStyle w:val="Corps"/>
-        <w:jc w:val="left"/>
-      </w:pPr>
-      <w:r>
-        <w:rPr>
-          <w:rtl w:val="0"/>
-          <w:lang w:val="de-DE"/>
-        </w:rPr>
-        <w:t xml:space="preserve">    </w:t>
-      </w:r>
-      <w:r>
-        <w:rPr>
-          <w:rtl w:val="0"/>
-        </w:rPr>
-        <w:tab/>
-        <w:t xml:space="preserve">- </w:t>
-      </w:r>
-      <w:r>
-        <w:rPr>
-          <w:rtl w:val="0"/>
-          <w:lang w:val="en-US"/>
-        </w:rPr>
         <w:t>difficulty</w:t>
       </w:r>
     </w:p>
@@ -4701,6 +5059,950 @@
     <w:p>
       <w:pPr>
         <w:pStyle w:val="Corps"/>
+        <w:jc w:val="left"/>
+      </w:pPr>
+    </w:p>
+    <w:p>
+      <w:pPr>
+        <w:pStyle w:val="Corps"/>
+        <w:jc w:val="left"/>
+        <w:rPr>
+          <w:b w:val="1"/>
+          <w:bCs w:val="1"/>
+        </w:rPr>
+      </w:pPr>
+      <w:r>
+        <w:rPr>
+          <w:b w:val="1"/>
+          <w:bCs w:val="1"/>
+          <w:rtl w:val="0"/>
+          <w:lang w:val="fr-FR"/>
+        </w:rPr>
+        <w:t xml:space="preserve">Uploader ou mettre </w:t>
+      </w:r>
+      <w:r>
+        <w:rPr>
+          <w:b w:val="1"/>
+          <w:bCs w:val="1"/>
+          <w:rtl w:val="0"/>
+          <w:lang w:val="fr-FR"/>
+        </w:rPr>
+        <w:t xml:space="preserve">à </w:t>
+      </w:r>
+      <w:r>
+        <w:rPr>
+          <w:b w:val="1"/>
+          <w:bCs w:val="1"/>
+          <w:rtl w:val="0"/>
+          <w:lang w:val="fr-FR"/>
+        </w:rPr>
+        <w:t>jour une image pour la musique:</w:t>
+      </w:r>
+    </w:p>
+    <w:p>
+      <w:pPr>
+        <w:pStyle w:val="Corps"/>
+        <w:jc w:val="left"/>
+      </w:pPr>
+      <w:r>
+        <w:rPr>
+          <w:rtl w:val="0"/>
+          <w:lang w:val="fr-FR"/>
+        </w:rPr>
+        <w:t>Url : /users/:idSong/picture</w:t>
+      </w:r>
+    </w:p>
+    <w:p>
+      <w:pPr>
+        <w:pStyle w:val="Corps"/>
+        <w:jc w:val="left"/>
+      </w:pPr>
+      <w:r>
+        <w:rPr>
+          <w:rtl w:val="0"/>
+          <w:lang w:val="fr-FR"/>
+        </w:rPr>
+        <w:t>M</w:t>
+      </w:r>
+      <w:r>
+        <w:rPr>
+          <w:rtl w:val="0"/>
+          <w:lang w:val="fr-FR"/>
+        </w:rPr>
+        <w:t>é</w:t>
+      </w:r>
+      <w:r>
+        <w:rPr>
+          <w:rtl w:val="0"/>
+          <w:lang w:val="fr-FR"/>
+        </w:rPr>
+        <w:t>thode : POST</w:t>
+      </w:r>
+    </w:p>
+    <w:p>
+      <w:pPr>
+        <w:pStyle w:val="Corps"/>
+        <w:jc w:val="left"/>
+      </w:pPr>
+      <w:r>
+        <w:rPr>
+          <w:rtl w:val="0"/>
+          <w:lang w:val="fr-FR"/>
+        </w:rPr>
+        <w:t>Param</w:t>
+      </w:r>
+      <w:r>
+        <w:rPr>
+          <w:rtl w:val="0"/>
+          <w:lang w:val="fr-FR"/>
+        </w:rPr>
+        <w:t>è</w:t>
+      </w:r>
+      <w:r>
+        <w:rPr>
+          <w:rtl w:val="0"/>
+          <w:lang w:val="fr-FR"/>
+        </w:rPr>
+        <w:t>tres :</w:t>
+      </w:r>
+    </w:p>
+    <w:p>
+      <w:pPr>
+        <w:pStyle w:val="Corps"/>
+        <w:jc w:val="left"/>
+      </w:pPr>
+      <w:r>
+        <w:rPr>
+          <w:rtl w:val="0"/>
+        </w:rPr>
+        <w:tab/>
+        <w:t xml:space="preserve">- picture* (Le fichier </w:t>
+      </w:r>
+      <w:r>
+        <w:rPr>
+          <w:rtl w:val="0"/>
+          <w:lang w:val="fr-FR"/>
+        </w:rPr>
+        <w:t xml:space="preserve">à </w:t>
+      </w:r>
+      <w:r>
+        <w:rPr>
+          <w:rtl w:val="0"/>
+          <w:lang w:val="fr-FR"/>
+        </w:rPr>
+        <w:t>envoyer)</w:t>
+      </w:r>
+    </w:p>
+    <w:p>
+      <w:pPr>
+        <w:pStyle w:val="Corps"/>
+        <w:jc w:val="left"/>
+      </w:pPr>
+      <w:r>
+        <w:rPr>
+          <w:rtl w:val="0"/>
+        </w:rPr>
+        <w:tab/>
+        <w:t>- :idSong*</w:t>
+      </w:r>
+    </w:p>
+    <w:p>
+      <w:pPr>
+        <w:pStyle w:val="Corps"/>
+        <w:jc w:val="left"/>
+      </w:pPr>
+      <w:r>
+        <w:rPr>
+          <w:rtl w:val="0"/>
+          <w:lang w:val="fr-FR"/>
+        </w:rPr>
+        <w:t>Remarques: Pour r</w:t>
+      </w:r>
+      <w:r>
+        <w:rPr>
+          <w:rtl w:val="0"/>
+          <w:lang w:val="fr-FR"/>
+        </w:rPr>
+        <w:t>é</w:t>
+      </w:r>
+      <w:r>
+        <w:rPr>
+          <w:rtl w:val="0"/>
+          <w:lang w:val="fr-FR"/>
+        </w:rPr>
+        <w:t>cup</w:t>
+      </w:r>
+      <w:r>
+        <w:rPr>
+          <w:rtl w:val="0"/>
+          <w:lang w:val="fr-FR"/>
+        </w:rPr>
+        <w:t>é</w:t>
+      </w:r>
+      <w:r>
+        <w:rPr>
+          <w:rtl w:val="0"/>
+          <w:lang w:val="fr-FR"/>
+        </w:rPr>
+        <w:t>rer l</w:t>
+      </w:r>
+      <w:r>
+        <w:rPr>
+          <w:rtl w:val="0"/>
+          <w:lang w:val="fr-FR"/>
+        </w:rPr>
+        <w:t>’</w:t>
+      </w:r>
+      <w:r>
+        <w:rPr>
+          <w:rtl w:val="0"/>
+          <w:lang w:val="fr-FR"/>
+        </w:rPr>
+        <w:t>image d</w:t>
+      </w:r>
+      <w:r>
+        <w:rPr>
+          <w:rtl w:val="0"/>
+          <w:lang w:val="fr-FR"/>
+        </w:rPr>
+        <w:t>’</w:t>
+      </w:r>
+      <w:r>
+        <w:rPr>
+          <w:rtl w:val="0"/>
+          <w:lang w:val="fr-FR"/>
+        </w:rPr>
+        <w:t>une musique l</w:t>
+      </w:r>
+      <w:r>
+        <w:rPr>
+          <w:rtl w:val="0"/>
+          <w:lang w:val="fr-FR"/>
+        </w:rPr>
+        <w:t>’</w:t>
+      </w:r>
+      <w:r>
+        <w:rPr>
+          <w:rtl w:val="0"/>
+          <w:lang w:val="fr-FR"/>
+        </w:rPr>
+        <w:t xml:space="preserve">url est la suivante : </w:t>
+      </w:r>
+      <w:r>
+        <w:rPr>
+          <w:rStyle w:val="Hyperlink.1"/>
+        </w:rPr>
+        <w:fldChar w:fldCharType="begin" w:fldLock="0"/>
+      </w:r>
+      <w:r>
+        <w:rPr>
+          <w:rStyle w:val="Hyperlink.1"/>
+        </w:rPr>
+        <w:instrText xml:space="preserve"> HYPERLINK "http://www.nomdedomaine.fr/uploads/avatar/ID_SONG/IMAGE_NAME"</w:instrText>
+      </w:r>
+      <w:r>
+        <w:rPr>
+          <w:rStyle w:val="Hyperlink.1"/>
+        </w:rPr>
+        <w:fldChar w:fldCharType="separate" w:fldLock="0"/>
+      </w:r>
+      <w:r>
+        <w:rPr>
+          <w:rStyle w:val="Hyperlink.1"/>
+          <w:rtl w:val="0"/>
+          <w:lang w:val="fr-FR"/>
+        </w:rPr>
+        <w:t>http://www.nomdedomaine.fr/uploads/avatar/ID_SONG/IMAGE_NAME</w:t>
+      </w:r>
+      <w:r>
+        <w:rPr/>
+        <w:fldChar w:fldCharType="end" w:fldLock="0"/>
+      </w:r>
+      <w:r>
+        <w:rPr>
+          <w:rtl w:val="0"/>
+          <w:lang w:val="fr-FR"/>
+        </w:rPr>
+        <w:t xml:space="preserve"> (IMAGE_NAME contenue dans la variable picture de la musique </w:t>
+      </w:r>
+      <w:r>
+        <w:rPr>
+          <w:rtl w:val="0"/>
+          <w:lang w:val="fr-FR"/>
+        </w:rPr>
+        <w:t>qui est le nom du fichier upload</w:t>
+      </w:r>
+      <w:r>
+        <w:rPr>
+          <w:rtl w:val="0"/>
+          <w:lang w:val="fr-FR"/>
+        </w:rPr>
+        <w:t>é</w:t>
+      </w:r>
+      <w:r>
+        <w:rPr>
+          <w:rtl w:val="0"/>
+          <w:lang w:val="fr-FR"/>
+        </w:rPr>
+        <w:t>) Autorisation administrateur n</w:t>
+      </w:r>
+      <w:r>
+        <w:rPr>
+          <w:rtl w:val="0"/>
+          <w:lang w:val="fr-FR"/>
+        </w:rPr>
+        <w:t>é</w:t>
+      </w:r>
+      <w:r>
+        <w:rPr>
+          <w:rtl w:val="0"/>
+          <w:lang w:val="fr-FR"/>
+        </w:rPr>
+        <w:t>c</w:t>
+      </w:r>
+      <w:r>
+        <w:rPr>
+          <w:rtl w:val="0"/>
+          <w:lang w:val="fr-FR"/>
+        </w:rPr>
+        <w:t>é</w:t>
+      </w:r>
+      <w:r>
+        <w:rPr>
+          <w:rtl w:val="0"/>
+          <w:lang w:val="fr-FR"/>
+        </w:rPr>
+        <w:t>ssaire</w:t>
+      </w:r>
+    </w:p>
+    <w:p>
+      <w:pPr>
+        <w:pStyle w:val="Corps"/>
+        <w:jc w:val="left"/>
+      </w:pPr>
+    </w:p>
+    <w:p>
+      <w:pPr>
+        <w:pStyle w:val="Corps"/>
+        <w:jc w:val="left"/>
+        <w:rPr>
+          <w:b w:val="1"/>
+          <w:bCs w:val="1"/>
+        </w:rPr>
+      </w:pPr>
+      <w:r>
+        <w:rPr>
+          <w:b w:val="1"/>
+          <w:bCs w:val="1"/>
+          <w:rtl w:val="0"/>
+          <w:lang w:val="fr-FR"/>
+        </w:rPr>
+        <w:t xml:space="preserve">Uploader ou mettre </w:t>
+      </w:r>
+      <w:r>
+        <w:rPr>
+          <w:b w:val="1"/>
+          <w:bCs w:val="1"/>
+          <w:rtl w:val="0"/>
+          <w:lang w:val="fr-FR"/>
+        </w:rPr>
+        <w:t xml:space="preserve">à </w:t>
+      </w:r>
+      <w:r>
+        <w:rPr>
+          <w:b w:val="1"/>
+          <w:bCs w:val="1"/>
+          <w:rtl w:val="0"/>
+          <w:lang w:val="fr-FR"/>
+        </w:rPr>
+        <w:t>jour la musique:</w:t>
+      </w:r>
+    </w:p>
+    <w:p>
+      <w:pPr>
+        <w:pStyle w:val="Corps"/>
+        <w:jc w:val="left"/>
+      </w:pPr>
+      <w:r>
+        <w:rPr>
+          <w:rtl w:val="0"/>
+          <w:lang w:val="fr-FR"/>
+        </w:rPr>
+        <w:t>Url : /users/:idSong/music</w:t>
+      </w:r>
+    </w:p>
+    <w:p>
+      <w:pPr>
+        <w:pStyle w:val="Corps"/>
+        <w:jc w:val="left"/>
+      </w:pPr>
+      <w:r>
+        <w:rPr>
+          <w:rtl w:val="0"/>
+          <w:lang w:val="fr-FR"/>
+        </w:rPr>
+        <w:t>M</w:t>
+      </w:r>
+      <w:r>
+        <w:rPr>
+          <w:rtl w:val="0"/>
+          <w:lang w:val="fr-FR"/>
+        </w:rPr>
+        <w:t>é</w:t>
+      </w:r>
+      <w:r>
+        <w:rPr>
+          <w:rtl w:val="0"/>
+          <w:lang w:val="fr-FR"/>
+        </w:rPr>
+        <w:t>thode : POST</w:t>
+      </w:r>
+    </w:p>
+    <w:p>
+      <w:pPr>
+        <w:pStyle w:val="Corps"/>
+        <w:jc w:val="left"/>
+      </w:pPr>
+      <w:r>
+        <w:rPr>
+          <w:rtl w:val="0"/>
+          <w:lang w:val="fr-FR"/>
+        </w:rPr>
+        <w:t>Param</w:t>
+      </w:r>
+      <w:r>
+        <w:rPr>
+          <w:rtl w:val="0"/>
+          <w:lang w:val="fr-FR"/>
+        </w:rPr>
+        <w:t>è</w:t>
+      </w:r>
+      <w:r>
+        <w:rPr>
+          <w:rtl w:val="0"/>
+          <w:lang w:val="fr-FR"/>
+        </w:rPr>
+        <w:t>tres :</w:t>
+      </w:r>
+    </w:p>
+    <w:p>
+      <w:pPr>
+        <w:pStyle w:val="Corps"/>
+        <w:jc w:val="left"/>
+      </w:pPr>
+      <w:r>
+        <w:rPr>
+          <w:rtl w:val="0"/>
+        </w:rPr>
+        <w:tab/>
+        <w:t xml:space="preserve">- music* (Le fichier </w:t>
+      </w:r>
+      <w:r>
+        <w:rPr>
+          <w:rtl w:val="0"/>
+          <w:lang w:val="fr-FR"/>
+        </w:rPr>
+        <w:t xml:space="preserve">à </w:t>
+      </w:r>
+      <w:r>
+        <w:rPr>
+          <w:rtl w:val="0"/>
+          <w:lang w:val="fr-FR"/>
+        </w:rPr>
+        <w:t>envoyer(format midi ou mid de pr</w:t>
+      </w:r>
+      <w:r>
+        <w:rPr>
+          <w:rtl w:val="0"/>
+          <w:lang w:val="fr-FR"/>
+        </w:rPr>
+        <w:t>é</w:t>
+      </w:r>
+      <w:r>
+        <w:rPr>
+          <w:rtl w:val="0"/>
+          <w:lang w:val="fr-FR"/>
+        </w:rPr>
+        <w:t>f</w:t>
+      </w:r>
+      <w:r>
+        <w:rPr>
+          <w:rtl w:val="0"/>
+          <w:lang w:val="fr-FR"/>
+        </w:rPr>
+        <w:t>é</w:t>
+      </w:r>
+      <w:r>
+        <w:rPr>
+          <w:rtl w:val="0"/>
+          <w:lang w:val="fr-FR"/>
+        </w:rPr>
+        <w:t>rence))</w:t>
+      </w:r>
+    </w:p>
+    <w:p>
+      <w:pPr>
+        <w:pStyle w:val="Corps"/>
+        <w:jc w:val="left"/>
+      </w:pPr>
+      <w:r>
+        <w:rPr>
+          <w:rtl w:val="0"/>
+        </w:rPr>
+        <w:tab/>
+        <w:t>- :idSong*</w:t>
+      </w:r>
+    </w:p>
+    <w:p>
+      <w:pPr>
+        <w:pStyle w:val="Corps"/>
+        <w:jc w:val="left"/>
+      </w:pPr>
+      <w:r>
+        <w:rPr>
+          <w:rtl w:val="0"/>
+          <w:lang w:val="fr-FR"/>
+        </w:rPr>
+        <w:t>Remarques: Pour r</w:t>
+      </w:r>
+      <w:r>
+        <w:rPr>
+          <w:rtl w:val="0"/>
+          <w:lang w:val="fr-FR"/>
+        </w:rPr>
+        <w:t>é</w:t>
+      </w:r>
+      <w:r>
+        <w:rPr>
+          <w:rtl w:val="0"/>
+          <w:lang w:val="fr-FR"/>
+        </w:rPr>
+        <w:t>cup</w:t>
+      </w:r>
+      <w:r>
+        <w:rPr>
+          <w:rtl w:val="0"/>
+          <w:lang w:val="fr-FR"/>
+        </w:rPr>
+        <w:t>é</w:t>
+      </w:r>
+      <w:r>
+        <w:rPr>
+          <w:rtl w:val="0"/>
+          <w:lang w:val="fr-FR"/>
+        </w:rPr>
+        <w:t>rer une musique l</w:t>
+      </w:r>
+      <w:r>
+        <w:rPr>
+          <w:rtl w:val="0"/>
+          <w:lang w:val="fr-FR"/>
+        </w:rPr>
+        <w:t>’</w:t>
+      </w:r>
+      <w:r>
+        <w:rPr>
+          <w:rtl w:val="0"/>
+          <w:lang w:val="fr-FR"/>
+        </w:rPr>
+        <w:t xml:space="preserve">url est la suivante : </w:t>
+      </w:r>
+      <w:r>
+        <w:rPr>
+          <w:rStyle w:val="Hyperlink.1"/>
+        </w:rPr>
+        <w:fldChar w:fldCharType="begin" w:fldLock="0"/>
+      </w:r>
+      <w:r>
+        <w:rPr>
+          <w:rStyle w:val="Hyperlink.1"/>
+        </w:rPr>
+        <w:instrText xml:space="preserve"> HYPERLINK "http://www.nomdedomaine.fr/uploads/songs/ID_SONG/MUSIC_NAME"</w:instrText>
+      </w:r>
+      <w:r>
+        <w:rPr>
+          <w:rStyle w:val="Hyperlink.1"/>
+        </w:rPr>
+        <w:fldChar w:fldCharType="separate" w:fldLock="0"/>
+      </w:r>
+      <w:r>
+        <w:rPr>
+          <w:rStyle w:val="Hyperlink.1"/>
+          <w:rtl w:val="0"/>
+          <w:lang w:val="fr-FR"/>
+        </w:rPr>
+        <w:t>http://www.nomdedomaine.fr/uploads/songs/ID_SONG/MUSIC_NAME</w:t>
+      </w:r>
+      <w:r>
+        <w:rPr/>
+        <w:fldChar w:fldCharType="end" w:fldLock="0"/>
+      </w:r>
+      <w:r>
+        <w:rPr>
+          <w:rtl w:val="0"/>
+          <w:lang w:val="fr-FR"/>
+        </w:rPr>
+        <w:t xml:space="preserve"> (MUSIC_NAME contenue dans la variable file de la musique </w:t>
+      </w:r>
+      <w:r>
+        <w:rPr>
+          <w:rtl w:val="0"/>
+          <w:lang w:val="fr-FR"/>
+        </w:rPr>
+        <w:t>qui est le nom du fichier upload</w:t>
+      </w:r>
+      <w:r>
+        <w:rPr>
+          <w:rtl w:val="0"/>
+          <w:lang w:val="fr-FR"/>
+        </w:rPr>
+        <w:t>é</w:t>
+      </w:r>
+      <w:r>
+        <w:rPr>
+          <w:rtl w:val="0"/>
+          <w:lang w:val="fr-FR"/>
+        </w:rPr>
+        <w:t xml:space="preserve">) </w:t>
+      </w:r>
+      <w:r>
+        <w:rPr>
+          <w:rtl w:val="0"/>
+          <w:lang w:val="fr-FR"/>
+        </w:rPr>
+        <w:t>Autorisation administrateur n</w:t>
+      </w:r>
+      <w:r>
+        <w:rPr>
+          <w:rtl w:val="0"/>
+          <w:lang w:val="fr-FR"/>
+        </w:rPr>
+        <w:t>é</w:t>
+      </w:r>
+      <w:r>
+        <w:rPr>
+          <w:rtl w:val="0"/>
+        </w:rPr>
+        <w:t>c</w:t>
+      </w:r>
+      <w:r>
+        <w:rPr>
+          <w:rtl w:val="0"/>
+          <w:lang w:val="fr-FR"/>
+        </w:rPr>
+        <w:t>é</w:t>
+      </w:r>
+      <w:r>
+        <w:rPr>
+          <w:rtl w:val="0"/>
+          <w:lang w:val="fr-FR"/>
+        </w:rPr>
+        <w:t>ssaire</w:t>
+      </w:r>
+    </w:p>
+    <w:p>
+      <w:pPr>
+        <w:pStyle w:val="Corps"/>
+        <w:jc w:val="left"/>
+      </w:pPr>
+    </w:p>
+    <w:p>
+      <w:pPr>
+        <w:pStyle w:val="Corps"/>
+        <w:jc w:val="left"/>
+        <w:rPr>
+          <w:b w:val="1"/>
+          <w:bCs w:val="1"/>
+        </w:rPr>
+      </w:pPr>
+      <w:r>
+        <w:rPr>
+          <w:b w:val="1"/>
+          <w:bCs w:val="1"/>
+          <w:rtl w:val="0"/>
+          <w:lang w:val="fr-FR"/>
+        </w:rPr>
+        <w:t xml:space="preserve">Uploader ou mettre </w:t>
+      </w:r>
+      <w:r>
+        <w:rPr>
+          <w:b w:val="1"/>
+          <w:bCs w:val="1"/>
+          <w:rtl w:val="0"/>
+          <w:lang w:val="fr-FR"/>
+        </w:rPr>
+        <w:t xml:space="preserve">à </w:t>
+      </w:r>
+      <w:r>
+        <w:rPr>
+          <w:b w:val="1"/>
+          <w:bCs w:val="1"/>
+          <w:rtl w:val="0"/>
+          <w:lang w:val="fr-FR"/>
+        </w:rPr>
+        <w:t>jour la preview d</w:t>
+      </w:r>
+      <w:r>
+        <w:rPr>
+          <w:b w:val="1"/>
+          <w:bCs w:val="1"/>
+          <w:rtl w:val="0"/>
+          <w:lang w:val="fr-FR"/>
+        </w:rPr>
+        <w:t>’</w:t>
+      </w:r>
+      <w:r>
+        <w:rPr>
+          <w:b w:val="1"/>
+          <w:bCs w:val="1"/>
+          <w:rtl w:val="0"/>
+          <w:lang w:val="fr-FR"/>
+        </w:rPr>
+        <w:t>une musique:</w:t>
+      </w:r>
+    </w:p>
+    <w:p>
+      <w:pPr>
+        <w:pStyle w:val="Corps"/>
+        <w:jc w:val="left"/>
+      </w:pPr>
+      <w:r>
+        <w:rPr>
+          <w:rtl w:val="0"/>
+          <w:lang w:val="fr-FR"/>
+        </w:rPr>
+        <w:t>Url : /users/:idSong/preview</w:t>
+      </w:r>
+    </w:p>
+    <w:p>
+      <w:pPr>
+        <w:pStyle w:val="Corps"/>
+        <w:jc w:val="left"/>
+      </w:pPr>
+      <w:r>
+        <w:rPr>
+          <w:rtl w:val="0"/>
+          <w:lang w:val="fr-FR"/>
+        </w:rPr>
+        <w:t>M</w:t>
+      </w:r>
+      <w:r>
+        <w:rPr>
+          <w:rtl w:val="0"/>
+          <w:lang w:val="fr-FR"/>
+        </w:rPr>
+        <w:t>é</w:t>
+      </w:r>
+      <w:r>
+        <w:rPr>
+          <w:rtl w:val="0"/>
+          <w:lang w:val="fr-FR"/>
+        </w:rPr>
+        <w:t>thode : POST</w:t>
+      </w:r>
+    </w:p>
+    <w:p>
+      <w:pPr>
+        <w:pStyle w:val="Corps"/>
+        <w:jc w:val="left"/>
+      </w:pPr>
+      <w:r>
+        <w:rPr>
+          <w:rtl w:val="0"/>
+          <w:lang w:val="fr-FR"/>
+        </w:rPr>
+        <w:t>Param</w:t>
+      </w:r>
+      <w:r>
+        <w:rPr>
+          <w:rtl w:val="0"/>
+          <w:lang w:val="fr-FR"/>
+        </w:rPr>
+        <w:t>è</w:t>
+      </w:r>
+      <w:r>
+        <w:rPr>
+          <w:rtl w:val="0"/>
+          <w:lang w:val="fr-FR"/>
+        </w:rPr>
+        <w:t>tres :</w:t>
+      </w:r>
+    </w:p>
+    <w:p>
+      <w:pPr>
+        <w:pStyle w:val="Corps"/>
+        <w:jc w:val="left"/>
+      </w:pPr>
+      <w:r>
+        <w:rPr>
+          <w:rtl w:val="0"/>
+        </w:rPr>
+        <w:tab/>
+        <w:t>- preview* (La preview a envoyer)</w:t>
+      </w:r>
+    </w:p>
+    <w:p>
+      <w:pPr>
+        <w:pStyle w:val="Corps"/>
+        <w:jc w:val="left"/>
+      </w:pPr>
+      <w:r>
+        <w:rPr>
+          <w:rtl w:val="0"/>
+        </w:rPr>
+        <w:tab/>
+        <w:t>- :idSong*</w:t>
+      </w:r>
+    </w:p>
+    <w:p>
+      <w:pPr>
+        <w:pStyle w:val="Corps"/>
+        <w:jc w:val="left"/>
+      </w:pPr>
+      <w:r>
+        <w:rPr>
+          <w:rtl w:val="0"/>
+          <w:lang w:val="fr-FR"/>
+        </w:rPr>
+        <w:t>Remarques: Pour r</w:t>
+      </w:r>
+      <w:r>
+        <w:rPr>
+          <w:rtl w:val="0"/>
+          <w:lang w:val="fr-FR"/>
+        </w:rPr>
+        <w:t>é</w:t>
+      </w:r>
+      <w:r>
+        <w:rPr>
+          <w:rtl w:val="0"/>
+          <w:lang w:val="fr-FR"/>
+        </w:rPr>
+        <w:t>cup</w:t>
+      </w:r>
+      <w:r>
+        <w:rPr>
+          <w:rtl w:val="0"/>
+          <w:lang w:val="fr-FR"/>
+        </w:rPr>
+        <w:t>é</w:t>
+      </w:r>
+      <w:r>
+        <w:rPr>
+          <w:rtl w:val="0"/>
+          <w:lang w:val="fr-FR"/>
+        </w:rPr>
+        <w:t>rer une musique l</w:t>
+      </w:r>
+      <w:r>
+        <w:rPr>
+          <w:rtl w:val="0"/>
+          <w:lang w:val="fr-FR"/>
+        </w:rPr>
+        <w:t>’</w:t>
+      </w:r>
+      <w:r>
+        <w:rPr>
+          <w:rtl w:val="0"/>
+          <w:lang w:val="fr-FR"/>
+        </w:rPr>
+        <w:t xml:space="preserve">url est la suivante : </w:t>
+      </w:r>
+      <w:r>
+        <w:rPr>
+          <w:rStyle w:val="Hyperlink.1"/>
+        </w:rPr>
+        <w:fldChar w:fldCharType="begin" w:fldLock="0"/>
+      </w:r>
+      <w:r>
+        <w:rPr>
+          <w:rStyle w:val="Hyperlink.1"/>
+        </w:rPr>
+        <w:instrText xml:space="preserve"> HYPERLINK "http://www.nomdedomaine.fr/uploads/songs/ID_SONG/PREVIEW_NAME"</w:instrText>
+      </w:r>
+      <w:r>
+        <w:rPr>
+          <w:rStyle w:val="Hyperlink.1"/>
+        </w:rPr>
+        <w:fldChar w:fldCharType="separate" w:fldLock="0"/>
+      </w:r>
+      <w:r>
+        <w:rPr>
+          <w:rStyle w:val="Hyperlink.1"/>
+          <w:rtl w:val="0"/>
+          <w:lang w:val="fr-FR"/>
+        </w:rPr>
+        <w:t>www.nomdedomaine.fr/uploads/songs/ID_SONG/PREVIEW_NAME</w:t>
+      </w:r>
+      <w:r>
+        <w:rPr/>
+        <w:fldChar w:fldCharType="end" w:fldLock="0"/>
+      </w:r>
+      <w:r>
+        <w:rPr>
+          <w:rtl w:val="0"/>
+          <w:lang w:val="fr-FR"/>
+        </w:rPr>
+        <w:t xml:space="preserve"> (PREVIEW_NAME contenue dans la variable preview de la musique qui est le nom du fichier upload</w:t>
+      </w:r>
+      <w:r>
+        <w:rPr>
+          <w:rtl w:val="0"/>
+          <w:lang w:val="fr-FR"/>
+        </w:rPr>
+        <w:t>é</w:t>
+      </w:r>
+      <w:r>
+        <w:rPr>
+          <w:rtl w:val="0"/>
+          <w:lang w:val="fr-FR"/>
+        </w:rPr>
+        <w:t xml:space="preserve">) </w:t>
+      </w:r>
+      <w:r>
+        <w:rPr>
+          <w:rtl w:val="0"/>
+          <w:lang w:val="fr-FR"/>
+        </w:rPr>
+        <w:t>Autorisation administrateur n</w:t>
+      </w:r>
+      <w:r>
+        <w:rPr>
+          <w:rtl w:val="0"/>
+          <w:lang w:val="fr-FR"/>
+        </w:rPr>
+        <w:t>é</w:t>
+      </w:r>
+      <w:r>
+        <w:rPr>
+          <w:rtl w:val="0"/>
+        </w:rPr>
+        <w:t>c</w:t>
+      </w:r>
+      <w:r>
+        <w:rPr>
+          <w:rtl w:val="0"/>
+          <w:lang w:val="fr-FR"/>
+        </w:rPr>
+        <w:t>é</w:t>
+      </w:r>
+      <w:r>
+        <w:rPr>
+          <w:rtl w:val="0"/>
+          <w:lang w:val="fr-FR"/>
+        </w:rPr>
+        <w:t>ssaire</w:t>
+      </w:r>
+    </w:p>
+    <w:p>
+      <w:pPr>
+        <w:pStyle w:val="Corps"/>
+        <w:jc w:val="left"/>
+      </w:pPr>
+    </w:p>
+    <w:p>
+      <w:pPr>
+        <w:pStyle w:val="Corps"/>
         <w:jc w:val="center"/>
         <w:rPr>
           <w:b w:val="1"/>
@@ -4784,6 +6086,7 @@
       </w:r>
       <w:r>
         <w:rPr>
+          <w:rStyle w:val="Hyperlink.1"/>
           <w:b w:val="0"/>
           <w:bCs w:val="0"/>
           <w:rtl w:val="0"/>
@@ -4793,6 +6096,7 @@
       </w:r>
       <w:r>
         <w:rPr>
+          <w:rStyle w:val="Hyperlink.1"/>
           <w:b w:val="0"/>
           <w:bCs w:val="0"/>
           <w:rtl w:val="0"/>
@@ -4802,6 +6106,7 @@
       </w:r>
       <w:r>
         <w:rPr>
+          <w:rStyle w:val="Hyperlink.1"/>
           <w:b w:val="0"/>
           <w:bCs w:val="0"/>
           <w:rtl w:val="0"/>
@@ -4811,6 +6116,7 @@
       </w:r>
       <w:r>
         <w:rPr>
+          <w:rStyle w:val="Hyperlink.1"/>
           <w:b w:val="0"/>
           <w:bCs w:val="0"/>
           <w:rtl w:val="0"/>
@@ -4820,6 +6126,7 @@
       </w:r>
       <w:r>
         <w:rPr>
+          <w:rStyle w:val="Hyperlink.1"/>
           <w:b w:val="0"/>
           <w:bCs w:val="0"/>
           <w:rtl w:val="0"/>
@@ -4829,6 +6136,7 @@
       </w:r>
       <w:r>
         <w:rPr>
+          <w:rStyle w:val="Hyperlink.1"/>
           <w:b w:val="0"/>
           <w:bCs w:val="0"/>
           <w:rtl w:val="0"/>
@@ -4838,6 +6146,7 @@
       </w:r>
       <w:r>
         <w:rPr>
+          <w:rStyle w:val="Hyperlink.1"/>
           <w:b w:val="0"/>
           <w:bCs w:val="0"/>
           <w:rtl w:val="0"/>
@@ -4847,6 +6156,7 @@
       </w:r>
       <w:r>
         <w:rPr>
+          <w:rStyle w:val="Hyperlink.1"/>
           <w:b w:val="0"/>
           <w:bCs w:val="0"/>
           <w:rtl w:val="0"/>
@@ -4856,6 +6166,7 @@
       </w:r>
       <w:r>
         <w:rPr>
+          <w:rStyle w:val="Hyperlink.1"/>
           <w:b w:val="0"/>
           <w:bCs w:val="0"/>
           <w:rtl w:val="0"/>
@@ -4865,6 +6176,7 @@
       </w:r>
       <w:r>
         <w:rPr>
+          <w:rStyle w:val="Hyperlink.1"/>
           <w:b w:val="0"/>
           <w:bCs w:val="0"/>
           <w:rtl w:val="0"/>
@@ -4874,6 +6186,7 @@
       </w:r>
       <w:r>
         <w:rPr>
+          <w:rStyle w:val="Hyperlink.1"/>
           <w:b w:val="0"/>
           <w:bCs w:val="0"/>
           <w:rtl w:val="0"/>
@@ -4883,6 +6196,7 @@
       </w:r>
       <w:r>
         <w:rPr>
+          <w:rStyle w:val="Hyperlink.1"/>
           <w:b w:val="0"/>
           <w:bCs w:val="0"/>
           <w:rtl w:val="0"/>
@@ -4892,6 +6206,7 @@
       </w:r>
       <w:r>
         <w:rPr>
+          <w:rStyle w:val="Hyperlink.1"/>
           <w:b w:val="0"/>
           <w:bCs w:val="0"/>
           <w:rtl w:val="0"/>
@@ -4901,6 +6216,7 @@
       </w:r>
       <w:r>
         <w:rPr>
+          <w:rStyle w:val="Hyperlink.1"/>
           <w:b w:val="0"/>
           <w:bCs w:val="0"/>
           <w:rtl w:val="0"/>
@@ -4910,6 +6226,7 @@
       </w:r>
       <w:r>
         <w:rPr>
+          <w:rStyle w:val="Hyperlink.1"/>
           <w:b w:val="0"/>
           <w:bCs w:val="0"/>
           <w:rtl w:val="0"/>
@@ -4919,6 +6236,7 @@
       </w:r>
       <w:r>
         <w:rPr>
+          <w:rStyle w:val="Hyperlink.1"/>
           <w:b w:val="0"/>
           <w:bCs w:val="0"/>
           <w:rtl w:val="0"/>
@@ -4928,6 +6246,7 @@
       </w:r>
       <w:r>
         <w:rPr>
+          <w:rStyle w:val="Hyperlink.1"/>
           <w:b w:val="0"/>
           <w:bCs w:val="0"/>
           <w:rtl w:val="0"/>
@@ -4937,6 +6256,7 @@
       </w:r>
       <w:r>
         <w:rPr>
+          <w:rStyle w:val="Hyperlink.1"/>
           <w:b w:val="0"/>
           <w:bCs w:val="0"/>
           <w:rtl w:val="0"/>
@@ -4946,6 +6266,7 @@
       </w:r>
       <w:r>
         <w:rPr>
+          <w:rStyle w:val="Hyperlink.1"/>
           <w:b w:val="0"/>
           <w:bCs w:val="0"/>
           <w:rtl w:val="0"/>
@@ -4955,6 +6276,7 @@
       </w:r>
       <w:r>
         <w:rPr>
+          <w:rStyle w:val="Hyperlink.1"/>
           <w:b w:val="0"/>
           <w:bCs w:val="0"/>
           <w:rtl w:val="0"/>
@@ -4964,6 +6286,7 @@
       </w:r>
       <w:r>
         <w:rPr>
+          <w:rStyle w:val="Hyperlink.1"/>
           <w:b w:val="0"/>
           <w:bCs w:val="0"/>
           <w:rtl w:val="0"/>
@@ -4973,6 +6296,7 @@
       </w:r>
       <w:r>
         <w:rPr>
+          <w:rStyle w:val="Hyperlink.1"/>
           <w:b w:val="0"/>
           <w:bCs w:val="0"/>
           <w:rtl w:val="0"/>
@@ -4982,6 +6306,7 @@
       </w:r>
       <w:r>
         <w:rPr>
+          <w:rStyle w:val="Hyperlink.1"/>
           <w:b w:val="0"/>
           <w:bCs w:val="0"/>
           <w:rtl w:val="0"/>
@@ -4991,6 +6316,7 @@
       </w:r>
       <w:r>
         <w:rPr>
+          <w:rStyle w:val="Hyperlink.1"/>
           <w:b w:val="0"/>
           <w:bCs w:val="0"/>
           <w:rtl w:val="0"/>
@@ -5000,6 +6326,7 @@
       </w:r>
       <w:r>
         <w:rPr>
+          <w:rStyle w:val="Hyperlink.1"/>
           <w:b w:val="0"/>
           <w:bCs w:val="0"/>
           <w:rtl w:val="0"/>
@@ -5009,6 +6336,7 @@
       </w:r>
       <w:r>
         <w:rPr>
+          <w:rStyle w:val="Hyperlink.1"/>
           <w:b w:val="0"/>
           <w:bCs w:val="0"/>
           <w:rtl w:val="0"/>
@@ -5018,6 +6346,7 @@
       </w:r>
       <w:r>
         <w:rPr>
+          <w:rStyle w:val="Hyperlink.1"/>
           <w:b w:val="0"/>
           <w:bCs w:val="0"/>
           <w:rtl w:val="0"/>
@@ -7383,6 +8712,20 @@
       <w:vertAlign w:val="baseline"/>
       <w:lang w:val="fr-FR"/>
     </w:rPr>
+  </w:style>
+  <w:style w:type="character" w:styleId="Hyperlink.0">
+    <w:name w:val="Hyperlink.0"/>
+    <w:basedOn w:val="Hyperlink"/>
+    <w:next w:val="Hyperlink.0"/>
+    <w:rPr>
+      <w:u w:val="single"/>
+    </w:rPr>
+  </w:style>
+  <w:style w:type="character" w:styleId="Hyperlink.1">
+    <w:name w:val="Hyperlink.1"/>
+    <w:basedOn w:val="Hyperlink"/>
+    <w:next w:val="Hyperlink.1"/>
+    <w:rPr/>
   </w:style>
 </w:styles>
 </file>

</xml_diff>